<commit_message>
NEW: Se agregan ejercicios de listas de listas con matrices y con listas de listas
</commit_message>
<xml_diff>
--- a/material/IntroProg/Ejercicios/5. Listas de listas/Ejercicios listas de listas- Nivel 1.docx
+++ b/material/IntroProg/Ejercicios/5. Listas de listas/Ejercicios listas de listas- Nivel 1.docx
@@ -42,8 +42,6 @@
         </w:rPr>
         <w:t>Nivel 1</w:t>
       </w:r>
-      <w:bookmarkStart w:id="0" w:name="_GoBack"/>
-      <w:bookmarkEnd w:id="0"/>
     </w:p>
     <w:p>
       <w:pPr>
@@ -211,9 +209,8 @@
       <w:r>
         <w:t>Cree un procedimiento que reciba por parámetro una matriz e imprima cada uno de sus elementos. Pruebe este procedimiento con la matriz que retorna el llamado a la función anterior</w:t>
       </w:r>
-      <w:r>
-        <w:t>}</w:t>
-      </w:r>
+      <w:bookmarkStart w:id="0" w:name="_GoBack"/>
+      <w:bookmarkEnd w:id="0"/>
     </w:p>
     <w:p>
       <w:pPr>

</xml_diff>